<commit_message>
Updated version for MySQL tutorial
</commit_message>
<xml_diff>
--- a/Object Oriented Programming.docx
+++ b/Object Oriented Programming.docx
@@ -31,6 +31,15 @@
           <w:szCs w:val="40"/>
         </w:rPr>
         <w:t xml:space="preserve">Object Oriented Programming </w:t>
+      </w:r>
+      <w:r>
+        <w:rPr>
+          <w:b/>
+          <w:bCs/>
+          <w:sz w:val="40"/>
+          <w:szCs w:val="40"/>
+        </w:rPr>
+        <w:t>– MySQL Lab</w:t>
       </w:r>
     </w:p>
     <w:p>
@@ -62,56 +71,6 @@
             <wp:extent cx="4924425" cy="257175"/>
             <wp:effectExtent l="0" t="0" r="9525" b="9525"/>
             <wp:docPr id="2" name="Picture 2"/>
-            <wp:cNvGraphicFramePr>
-              <a:graphicFrameLocks xmlns:a="http://schemas.openxmlformats.org/drawingml/2006/main" noChangeAspect="1"/>
-            </wp:cNvGraphicFramePr>
-            <a:graphic xmlns:a="http://schemas.openxmlformats.org/drawingml/2006/main">
-              <a:graphicData uri="http://schemas.openxmlformats.org/drawingml/2006/picture">
-                <pic:pic xmlns:pic="http://schemas.openxmlformats.org/drawingml/2006/picture">
-                  <pic:nvPicPr>
-                    <pic:cNvPr id="1" name=""/>
-                    <pic:cNvPicPr/>
-                  </pic:nvPicPr>
-                  <pic:blipFill>
-                    <a:blip r:embed="rId6"/>
-                    <a:stretch>
-                      <a:fillRect/>
-                    </a:stretch>
-                  </pic:blipFill>
-                  <pic:spPr>
-                    <a:xfrm>
-                      <a:off x="0" y="0"/>
-                      <a:ext cx="4924425" cy="257175"/>
-                    </a:xfrm>
-                    <a:prstGeom prst="rect">
-                      <a:avLst/>
-                    </a:prstGeom>
-                  </pic:spPr>
-                </pic:pic>
-              </a:graphicData>
-            </a:graphic>
-          </wp:inline>
-        </w:drawing>
-      </w:r>
-    </w:p>
-    <w:p>
-      <w:pPr>
-        <w:rPr>
-          <w:b/>
-          <w:bCs/>
-          <w:sz w:val="40"/>
-          <w:szCs w:val="40"/>
-        </w:rPr>
-      </w:pPr>
-      <w:r>
-        <w:rPr>
-          <w:noProof/>
-        </w:rPr>
-        <w:drawing>
-          <wp:inline distT="0" distB="0" distL="0" distR="0" wp14:anchorId="3D33863F" wp14:editId="7CB1F367">
-            <wp:extent cx="4905375" cy="1866900"/>
-            <wp:effectExtent l="0" t="0" r="9525" b="0"/>
-            <wp:docPr id="1" name="Picture 1"/>
             <wp:cNvGraphicFramePr>
               <a:graphicFrameLocks xmlns:a="http://schemas.openxmlformats.org/drawingml/2006/main" noChangeAspect="1"/>
             </wp:cNvGraphicFramePr>
@@ -131,7 +90,7 @@
                   <pic:spPr>
                     <a:xfrm>
                       <a:off x="0" y="0"/>
-                      <a:ext cx="4905375" cy="1866900"/>
+                      <a:ext cx="4924425" cy="257175"/>
                     </a:xfrm>
                     <a:prstGeom prst="rect">
                       <a:avLst/>
@@ -153,25 +112,15 @@
           <w:szCs w:val="40"/>
         </w:rPr>
       </w:pPr>
-    </w:p>
-    <w:p>
-      <w:pPr>
-        <w:rPr>
-          <w:b/>
-          <w:bCs/>
-          <w:sz w:val="40"/>
-          <w:szCs w:val="40"/>
-        </w:rPr>
-      </w:pPr>
       <w:r>
         <w:rPr>
           <w:noProof/>
         </w:rPr>
         <w:drawing>
-          <wp:inline distT="0" distB="0" distL="0" distR="0" wp14:anchorId="51DBF438" wp14:editId="03707753">
-            <wp:extent cx="5731510" cy="368935"/>
-            <wp:effectExtent l="0" t="0" r="2540" b="0"/>
-            <wp:docPr id="3" name="Picture 3"/>
+          <wp:inline distT="0" distB="0" distL="0" distR="0" wp14:anchorId="3D33863F" wp14:editId="7CB1F367">
+            <wp:extent cx="4905375" cy="1866900"/>
+            <wp:effectExtent l="0" t="0" r="9525" b="0"/>
+            <wp:docPr id="1" name="Picture 1"/>
             <wp:cNvGraphicFramePr>
               <a:graphicFrameLocks xmlns:a="http://schemas.openxmlformats.org/drawingml/2006/main" noChangeAspect="1"/>
             </wp:cNvGraphicFramePr>
@@ -191,7 +140,7 @@
                   <pic:spPr>
                     <a:xfrm>
                       <a:off x="0" y="0"/>
-                      <a:ext cx="5731510" cy="368935"/>
+                      <a:ext cx="4905375" cy="1866900"/>
                     </a:xfrm>
                     <a:prstGeom prst="rect">
                       <a:avLst/>
@@ -213,15 +162,25 @@
           <w:szCs w:val="40"/>
         </w:rPr>
       </w:pPr>
+    </w:p>
+    <w:p>
+      <w:pPr>
+        <w:rPr>
+          <w:b/>
+          <w:bCs/>
+          <w:sz w:val="40"/>
+          <w:szCs w:val="40"/>
+        </w:rPr>
+      </w:pPr>
       <w:r>
         <w:rPr>
           <w:noProof/>
         </w:rPr>
         <w:drawing>
-          <wp:inline distT="0" distB="0" distL="0" distR="0" wp14:anchorId="028723A9" wp14:editId="3C3A6195">
-            <wp:extent cx="5731510" cy="1337945"/>
+          <wp:inline distT="0" distB="0" distL="0" distR="0" wp14:anchorId="51DBF438" wp14:editId="03707753">
+            <wp:extent cx="5731510" cy="368935"/>
             <wp:effectExtent l="0" t="0" r="2540" b="0"/>
-            <wp:docPr id="4" name="Picture 4"/>
+            <wp:docPr id="3" name="Picture 3"/>
             <wp:cNvGraphicFramePr>
               <a:graphicFrameLocks xmlns:a="http://schemas.openxmlformats.org/drawingml/2006/main" noChangeAspect="1"/>
             </wp:cNvGraphicFramePr>
@@ -241,7 +200,7 @@
                   <pic:spPr>
                     <a:xfrm>
                       <a:off x="0" y="0"/>
-                      <a:ext cx="5731510" cy="1337945"/>
+                      <a:ext cx="5731510" cy="368935"/>
                     </a:xfrm>
                     <a:prstGeom prst="rect">
                       <a:avLst/>
@@ -263,25 +222,15 @@
           <w:szCs w:val="40"/>
         </w:rPr>
       </w:pPr>
-    </w:p>
-    <w:p>
-      <w:pPr>
-        <w:rPr>
-          <w:b/>
-          <w:bCs/>
-          <w:sz w:val="40"/>
-          <w:szCs w:val="40"/>
-        </w:rPr>
-      </w:pPr>
       <w:r>
         <w:rPr>
           <w:noProof/>
         </w:rPr>
         <w:drawing>
-          <wp:inline distT="0" distB="0" distL="0" distR="0" wp14:anchorId="12C8A5ED" wp14:editId="2A1192BB">
-            <wp:extent cx="5731510" cy="210185"/>
+          <wp:inline distT="0" distB="0" distL="0" distR="0" wp14:anchorId="028723A9" wp14:editId="3C3A6195">
+            <wp:extent cx="5731510" cy="1337945"/>
             <wp:effectExtent l="0" t="0" r="2540" b="0"/>
-            <wp:docPr id="5" name="Picture 5"/>
+            <wp:docPr id="4" name="Picture 4"/>
             <wp:cNvGraphicFramePr>
               <a:graphicFrameLocks xmlns:a="http://schemas.openxmlformats.org/drawingml/2006/main" noChangeAspect="1"/>
             </wp:cNvGraphicFramePr>
@@ -301,7 +250,7 @@
                   <pic:spPr>
                     <a:xfrm>
                       <a:off x="0" y="0"/>
-                      <a:ext cx="5731510" cy="210185"/>
+                      <a:ext cx="5731510" cy="1337945"/>
                     </a:xfrm>
                     <a:prstGeom prst="rect">
                       <a:avLst/>
@@ -323,15 +272,25 @@
           <w:szCs w:val="40"/>
         </w:rPr>
       </w:pPr>
+    </w:p>
+    <w:p>
+      <w:pPr>
+        <w:rPr>
+          <w:b/>
+          <w:bCs/>
+          <w:sz w:val="40"/>
+          <w:szCs w:val="40"/>
+        </w:rPr>
+      </w:pPr>
       <w:r>
         <w:rPr>
           <w:noProof/>
         </w:rPr>
         <w:drawing>
-          <wp:inline distT="0" distB="0" distL="0" distR="0" wp14:anchorId="3CB3B3FB" wp14:editId="5A140E05">
-            <wp:extent cx="5731510" cy="1952625"/>
-            <wp:effectExtent l="0" t="0" r="2540" b="9525"/>
-            <wp:docPr id="6" name="Picture 6"/>
+          <wp:inline distT="0" distB="0" distL="0" distR="0" wp14:anchorId="12C8A5ED" wp14:editId="2A1192BB">
+            <wp:extent cx="5731510" cy="210185"/>
+            <wp:effectExtent l="0" t="0" r="2540" b="0"/>
+            <wp:docPr id="5" name="Picture 5"/>
             <wp:cNvGraphicFramePr>
               <a:graphicFrameLocks xmlns:a="http://schemas.openxmlformats.org/drawingml/2006/main" noChangeAspect="1"/>
             </wp:cNvGraphicFramePr>
@@ -351,7 +310,7 @@
                   <pic:spPr>
                     <a:xfrm>
                       <a:off x="0" y="0"/>
-                      <a:ext cx="5731510" cy="1952625"/>
+                      <a:ext cx="5731510" cy="210185"/>
                     </a:xfrm>
                     <a:prstGeom prst="rect">
                       <a:avLst/>
@@ -377,12 +336,11 @@
         <w:rPr>
           <w:noProof/>
         </w:rPr>
-        <w:lastRenderedPageBreak/>
         <w:drawing>
-          <wp:inline distT="0" distB="0" distL="0" distR="0" wp14:anchorId="70020882" wp14:editId="49ED7279">
-            <wp:extent cx="5731510" cy="205105"/>
-            <wp:effectExtent l="0" t="0" r="2540" b="4445"/>
-            <wp:docPr id="7" name="Picture 7"/>
+          <wp:inline distT="0" distB="0" distL="0" distR="0" wp14:anchorId="3CB3B3FB" wp14:editId="5A140E05">
+            <wp:extent cx="5731510" cy="1952625"/>
+            <wp:effectExtent l="0" t="0" r="2540" b="9525"/>
+            <wp:docPr id="6" name="Picture 6"/>
             <wp:cNvGraphicFramePr>
               <a:graphicFrameLocks xmlns:a="http://schemas.openxmlformats.org/drawingml/2006/main" noChangeAspect="1"/>
             </wp:cNvGraphicFramePr>
@@ -402,7 +360,7 @@
                   <pic:spPr>
                     <a:xfrm>
                       <a:off x="0" y="0"/>
-                      <a:ext cx="5731510" cy="205105"/>
+                      <a:ext cx="5731510" cy="1952625"/>
                     </a:xfrm>
                     <a:prstGeom prst="rect">
                       <a:avLst/>
@@ -424,25 +382,16 @@
           <w:szCs w:val="40"/>
         </w:rPr>
       </w:pPr>
-    </w:p>
-    <w:p>
-      <w:pPr>
-        <w:rPr>
-          <w:b/>
-          <w:bCs/>
-          <w:sz w:val="40"/>
-          <w:szCs w:val="40"/>
-        </w:rPr>
-      </w:pPr>
       <w:r>
         <w:rPr>
           <w:noProof/>
         </w:rPr>
+        <w:lastRenderedPageBreak/>
         <w:drawing>
-          <wp:inline distT="0" distB="0" distL="0" distR="0" wp14:anchorId="597CAB1D" wp14:editId="3A3D9B03">
-            <wp:extent cx="5731510" cy="3659505"/>
-            <wp:effectExtent l="0" t="0" r="2540" b="0"/>
-            <wp:docPr id="9" name="Picture 9"/>
+          <wp:inline distT="0" distB="0" distL="0" distR="0" wp14:anchorId="70020882" wp14:editId="49ED7279">
+            <wp:extent cx="5731510" cy="205105"/>
+            <wp:effectExtent l="0" t="0" r="2540" b="4445"/>
+            <wp:docPr id="7" name="Picture 7"/>
             <wp:cNvGraphicFramePr>
               <a:graphicFrameLocks xmlns:a="http://schemas.openxmlformats.org/drawingml/2006/main" noChangeAspect="1"/>
             </wp:cNvGraphicFramePr>
@@ -462,7 +411,7 @@
                   <pic:spPr>
                     <a:xfrm>
                       <a:off x="0" y="0"/>
-                      <a:ext cx="5731510" cy="3659505"/>
+                      <a:ext cx="5731510" cy="205105"/>
                     </a:xfrm>
                     <a:prstGeom prst="rect">
                       <a:avLst/>
@@ -499,10 +448,10 @@
           <w:noProof/>
         </w:rPr>
         <w:drawing>
-          <wp:inline distT="0" distB="0" distL="0" distR="0" wp14:anchorId="72834ED7" wp14:editId="29A65615">
-            <wp:extent cx="5731510" cy="259715"/>
-            <wp:effectExtent l="0" t="0" r="2540" b="6985"/>
-            <wp:docPr id="8" name="Picture 8"/>
+          <wp:inline distT="0" distB="0" distL="0" distR="0" wp14:anchorId="597CAB1D" wp14:editId="3A3D9B03">
+            <wp:extent cx="5731510" cy="3659505"/>
+            <wp:effectExtent l="0" t="0" r="2540" b="0"/>
+            <wp:docPr id="9" name="Picture 9"/>
             <wp:cNvGraphicFramePr>
               <a:graphicFrameLocks xmlns:a="http://schemas.openxmlformats.org/drawingml/2006/main" noChangeAspect="1"/>
             </wp:cNvGraphicFramePr>
@@ -522,7 +471,7 @@
                   <pic:spPr>
                     <a:xfrm>
                       <a:off x="0" y="0"/>
-                      <a:ext cx="5731510" cy="259715"/>
+                      <a:ext cx="5731510" cy="3659505"/>
                     </a:xfrm>
                     <a:prstGeom prst="rect">
                       <a:avLst/>
@@ -544,16 +493,25 @@
           <w:szCs w:val="40"/>
         </w:rPr>
       </w:pPr>
+    </w:p>
+    <w:p>
+      <w:pPr>
+        <w:rPr>
+          <w:b/>
+          <w:bCs/>
+          <w:sz w:val="40"/>
+          <w:szCs w:val="40"/>
+        </w:rPr>
+      </w:pPr>
       <w:r>
         <w:rPr>
           <w:noProof/>
         </w:rPr>
-        <w:lastRenderedPageBreak/>
         <w:drawing>
-          <wp:inline distT="0" distB="0" distL="0" distR="0" wp14:anchorId="703F441F" wp14:editId="1397E3CE">
-            <wp:extent cx="5731510" cy="8298180"/>
-            <wp:effectExtent l="0" t="0" r="2540" b="7620"/>
-            <wp:docPr id="10" name="Picture 10"/>
+          <wp:inline distT="0" distB="0" distL="0" distR="0" wp14:anchorId="72834ED7" wp14:editId="29A65615">
+            <wp:extent cx="5731510" cy="259715"/>
+            <wp:effectExtent l="0" t="0" r="2540" b="6985"/>
+            <wp:docPr id="8" name="Picture 8"/>
             <wp:cNvGraphicFramePr>
               <a:graphicFrameLocks xmlns:a="http://schemas.openxmlformats.org/drawingml/2006/main" noChangeAspect="1"/>
             </wp:cNvGraphicFramePr>
@@ -573,7 +531,7 @@
                   <pic:spPr>
                     <a:xfrm>
                       <a:off x="0" y="0"/>
-                      <a:ext cx="5731510" cy="8298180"/>
+                      <a:ext cx="5731510" cy="259715"/>
                     </a:xfrm>
                     <a:prstGeom prst="rect">
                       <a:avLst/>
@@ -599,11 +557,12 @@
         <w:rPr>
           <w:noProof/>
         </w:rPr>
+        <w:lastRenderedPageBreak/>
         <w:drawing>
-          <wp:inline distT="0" distB="0" distL="0" distR="0" wp14:anchorId="0BB33CBD" wp14:editId="762DC386">
-            <wp:extent cx="4848225" cy="381000"/>
-            <wp:effectExtent l="0" t="0" r="9525" b="0"/>
-            <wp:docPr id="11" name="Picture 11"/>
+          <wp:inline distT="0" distB="0" distL="0" distR="0" wp14:anchorId="703F441F" wp14:editId="1397E3CE">
+            <wp:extent cx="5731510" cy="8298180"/>
+            <wp:effectExtent l="0" t="0" r="2540" b="7620"/>
+            <wp:docPr id="10" name="Picture 10"/>
             <wp:cNvGraphicFramePr>
               <a:graphicFrameLocks xmlns:a="http://schemas.openxmlformats.org/drawingml/2006/main" noChangeAspect="1"/>
             </wp:cNvGraphicFramePr>
@@ -623,6 +582,56 @@
                   <pic:spPr>
                     <a:xfrm>
                       <a:off x="0" y="0"/>
+                      <a:ext cx="5731510" cy="8298180"/>
+                    </a:xfrm>
+                    <a:prstGeom prst="rect">
+                      <a:avLst/>
+                    </a:prstGeom>
+                  </pic:spPr>
+                </pic:pic>
+              </a:graphicData>
+            </a:graphic>
+          </wp:inline>
+        </w:drawing>
+      </w:r>
+    </w:p>
+    <w:p>
+      <w:pPr>
+        <w:rPr>
+          <w:b/>
+          <w:bCs/>
+          <w:sz w:val="40"/>
+          <w:szCs w:val="40"/>
+        </w:rPr>
+      </w:pPr>
+      <w:r>
+        <w:rPr>
+          <w:noProof/>
+        </w:rPr>
+        <w:drawing>
+          <wp:inline distT="0" distB="0" distL="0" distR="0" wp14:anchorId="0BB33CBD" wp14:editId="762DC386">
+            <wp:extent cx="4848225" cy="381000"/>
+            <wp:effectExtent l="0" t="0" r="9525" b="0"/>
+            <wp:docPr id="11" name="Picture 11"/>
+            <wp:cNvGraphicFramePr>
+              <a:graphicFrameLocks xmlns:a="http://schemas.openxmlformats.org/drawingml/2006/main" noChangeAspect="1"/>
+            </wp:cNvGraphicFramePr>
+            <a:graphic xmlns:a="http://schemas.openxmlformats.org/drawingml/2006/main">
+              <a:graphicData uri="http://schemas.openxmlformats.org/drawingml/2006/picture">
+                <pic:pic xmlns:pic="http://schemas.openxmlformats.org/drawingml/2006/picture">
+                  <pic:nvPicPr>
+                    <pic:cNvPr id="1" name=""/>
+                    <pic:cNvPicPr/>
+                  </pic:nvPicPr>
+                  <pic:blipFill>
+                    <a:blip r:embed="rId17"/>
+                    <a:stretch>
+                      <a:fillRect/>
+                    </a:stretch>
+                  </pic:blipFill>
+                  <pic:spPr>
+                    <a:xfrm>
+                      <a:off x="0" y="0"/>
                       <a:ext cx="4848225" cy="381000"/>
                     </a:xfrm>
                     <a:prstGeom prst="rect">
@@ -649,6 +658,7 @@
         <w:rPr>
           <w:b/>
           <w:bCs/>
+          <w:noProof/>
           <w:sz w:val="40"/>
           <w:szCs w:val="40"/>
         </w:rPr>
@@ -669,7 +679,7 @@
                     <pic:cNvPicPr/>
                   </pic:nvPicPr>
                   <pic:blipFill>
-                    <a:blip r:embed="rId17"/>
+                    <a:blip r:embed="rId18"/>
                     <a:stretch>
                       <a:fillRect/>
                     </a:stretch>
@@ -713,6 +723,7 @@
         <w:rPr>
           <w:b/>
           <w:bCs/>
+          <w:noProof/>
           <w:sz w:val="40"/>
           <w:szCs w:val="40"/>
         </w:rPr>
@@ -732,7 +743,7 @@
                     <pic:cNvPicPr/>
                   </pic:nvPicPr>
                   <pic:blipFill>
-                    <a:blip r:embed="rId18"/>
+                    <a:blip r:embed="rId19"/>
                     <a:stretch>
                       <a:fillRect/>
                     </a:stretch>
@@ -766,6 +777,7 @@
         <w:rPr>
           <w:b/>
           <w:bCs/>
+          <w:noProof/>
           <w:sz w:val="40"/>
           <w:szCs w:val="40"/>
         </w:rPr>
@@ -785,7 +797,7 @@
                     <pic:cNvPicPr/>
                   </pic:nvPicPr>
                   <pic:blipFill>
-                    <a:blip r:embed="rId19"/>
+                    <a:blip r:embed="rId20"/>
                     <a:stretch>
                       <a:fillRect/>
                     </a:stretch>
@@ -819,6 +831,7 @@
         <w:rPr>
           <w:b/>
           <w:bCs/>
+          <w:noProof/>
           <w:sz w:val="40"/>
           <w:szCs w:val="40"/>
         </w:rPr>
@@ -838,7 +851,7 @@
                     <pic:cNvPicPr/>
                   </pic:nvPicPr>
                   <pic:blipFill>
-                    <a:blip r:embed="rId20"/>
+                    <a:blip r:embed="rId21"/>
                     <a:stretch>
                       <a:fillRect/>
                     </a:stretch>
@@ -882,6 +895,7 @@
         <w:rPr>
           <w:b/>
           <w:bCs/>
+          <w:noProof/>
           <w:sz w:val="40"/>
           <w:szCs w:val="40"/>
         </w:rPr>
@@ -902,7 +916,7 @@
                     <pic:cNvPicPr/>
                   </pic:nvPicPr>
                   <pic:blipFill>
-                    <a:blip r:embed="rId21"/>
+                    <a:blip r:embed="rId22"/>
                     <a:stretch>
                       <a:fillRect/>
                     </a:stretch>
@@ -936,6 +950,7 @@
         <w:rPr>
           <w:b/>
           <w:bCs/>
+          <w:noProof/>
           <w:sz w:val="40"/>
           <w:szCs w:val="40"/>
         </w:rPr>
@@ -955,7 +970,7 @@
                     <pic:cNvPicPr/>
                   </pic:nvPicPr>
                   <pic:blipFill>
-                    <a:blip r:embed="rId22"/>
+                    <a:blip r:embed="rId23"/>
                     <a:stretch>
                       <a:fillRect/>
                     </a:stretch>
@@ -989,6 +1004,7 @@
         <w:rPr>
           <w:b/>
           <w:bCs/>
+          <w:noProof/>
           <w:sz w:val="40"/>
           <w:szCs w:val="40"/>
         </w:rPr>
@@ -1008,7 +1024,7 @@
                     <pic:cNvPicPr/>
                   </pic:nvPicPr>
                   <pic:blipFill>
-                    <a:blip r:embed="rId23"/>
+                    <a:blip r:embed="rId24"/>
                     <a:stretch>
                       <a:fillRect/>
                     </a:stretch>
@@ -1038,13 +1054,95 @@
           <w:szCs w:val="40"/>
         </w:rPr>
       </w:pPr>
-      <w:r>
-        <w:rPr>
-          <w:b/>
-          <w:bCs/>
-          <w:sz w:val="40"/>
-          <w:szCs w:val="40"/>
-        </w:rPr>
+    </w:p>
+    <w:p>
+      <w:pPr>
+        <w:rPr>
+          <w:b/>
+          <w:bCs/>
+          <w:sz w:val="40"/>
+          <w:szCs w:val="40"/>
+        </w:rPr>
+      </w:pPr>
+    </w:p>
+    <w:p>
+      <w:pPr>
+        <w:rPr>
+          <w:b/>
+          <w:bCs/>
+          <w:sz w:val="40"/>
+          <w:szCs w:val="40"/>
+        </w:rPr>
+      </w:pPr>
+    </w:p>
+    <w:p>
+      <w:pPr>
+        <w:rPr>
+          <w:b/>
+          <w:bCs/>
+          <w:sz w:val="40"/>
+          <w:szCs w:val="40"/>
+        </w:rPr>
+      </w:pPr>
+    </w:p>
+    <w:p>
+      <w:pPr>
+        <w:rPr>
+          <w:b/>
+          <w:bCs/>
+          <w:sz w:val="40"/>
+          <w:szCs w:val="40"/>
+        </w:rPr>
+      </w:pPr>
+    </w:p>
+    <w:p>
+      <w:pPr>
+        <w:rPr>
+          <w:b/>
+          <w:bCs/>
+          <w:sz w:val="40"/>
+          <w:szCs w:val="40"/>
+        </w:rPr>
+      </w:pPr>
+    </w:p>
+    <w:p>
+      <w:pPr>
+        <w:rPr>
+          <w:b/>
+          <w:bCs/>
+          <w:sz w:val="40"/>
+          <w:szCs w:val="40"/>
+        </w:rPr>
+      </w:pPr>
+    </w:p>
+    <w:p>
+      <w:pPr>
+        <w:rPr>
+          <w:b/>
+          <w:bCs/>
+          <w:sz w:val="40"/>
+          <w:szCs w:val="40"/>
+        </w:rPr>
+      </w:pPr>
+    </w:p>
+    <w:p>
+      <w:pPr>
+        <w:rPr>
+          <w:b/>
+          <w:bCs/>
+          <w:sz w:val="40"/>
+          <w:szCs w:val="40"/>
+        </w:rPr>
+      </w:pPr>
+      <w:r>
+        <w:rPr>
+          <w:b/>
+          <w:bCs/>
+          <w:noProof/>
+          <w:sz w:val="40"/>
+          <w:szCs w:val="40"/>
+        </w:rPr>
+        <w:lastRenderedPageBreak/>
         <w:drawing>
           <wp:inline distT="0" distB="0" distL="0" distR="0" wp14:anchorId="71CCB0B3" wp14:editId="01F47D6D">
             <wp:extent cx="5731510" cy="411480"/>
@@ -1061,7 +1159,7 @@
                     <pic:cNvPicPr/>
                   </pic:nvPicPr>
                   <pic:blipFill>
-                    <a:blip r:embed="rId24"/>
+                    <a:blip r:embed="rId25"/>
                     <a:stretch>
                       <a:fillRect/>
                     </a:stretch>
@@ -1084,36 +1182,1112 @@
     </w:p>
     <w:p>
       <w:pPr>
-        <w:rPr>
-          <w:b/>
-          <w:bCs/>
-          <w:sz w:val="40"/>
-          <w:szCs w:val="40"/>
-        </w:rPr>
-      </w:pPr>
-    </w:p>
-    <w:p>
-      <w:pPr>
-        <w:rPr>
-          <w:b/>
-          <w:bCs/>
-          <w:sz w:val="40"/>
-          <w:szCs w:val="40"/>
-        </w:rPr>
-      </w:pPr>
-    </w:p>
-    <w:p>
-      <w:pPr>
-        <w:rPr>
-          <w:b/>
-          <w:bCs/>
-          <w:sz w:val="40"/>
-          <w:szCs w:val="40"/>
+        <w:pStyle w:val="ListParagraph"/>
+        <w:numPr>
+          <w:ilvl w:val="0"/>
+          <w:numId w:val="1"/>
+        </w:numPr>
+        <w:rPr>
+          <w:b/>
+          <w:bCs/>
+          <w:sz w:val="28"/>
+          <w:szCs w:val="28"/>
+        </w:rPr>
+      </w:pPr>
+      <w:r>
+        <w:rPr>
+          <w:b/>
+          <w:bCs/>
+          <w:sz w:val="28"/>
+          <w:szCs w:val="28"/>
+        </w:rPr>
+        <w:t xml:space="preserve"> </w:t>
+      </w:r>
+      <w:r>
+        <w:rPr>
+          <w:b/>
+          <w:bCs/>
+          <w:sz w:val="28"/>
+          <w:szCs w:val="28"/>
+        </w:rPr>
+        <w:t xml:space="preserve">Return all </w:t>
+      </w:r>
+      <w:r>
+        <w:rPr>
+          <w:b/>
+          <w:bCs/>
+          <w:sz w:val="28"/>
+          <w:szCs w:val="28"/>
+        </w:rPr>
+        <w:t>the name of customers who spent over 11.9</w:t>
+      </w:r>
+      <w:r>
+        <w:rPr>
+          <w:b/>
+          <w:bCs/>
+          <w:sz w:val="28"/>
+          <w:szCs w:val="28"/>
+        </w:rPr>
+        <w:t>9</w:t>
+      </w:r>
+    </w:p>
+    <w:p>
+      <w:pPr>
+        <w:rPr>
+          <w:b/>
+          <w:bCs/>
+          <w:sz w:val="28"/>
+          <w:szCs w:val="28"/>
+        </w:rPr>
+      </w:pPr>
+      <w:r>
+        <w:rPr>
+          <w:b/>
+          <w:bCs/>
+          <w:sz w:val="28"/>
+          <w:szCs w:val="28"/>
+        </w:rPr>
+        <w:drawing>
+          <wp:inline distT="0" distB="0" distL="0" distR="0" wp14:anchorId="0EAA9C5A" wp14:editId="1A75F645">
+            <wp:extent cx="5731510" cy="2346960"/>
+            <wp:effectExtent l="0" t="0" r="2540" b="0"/>
+            <wp:docPr id="20" name="Picture 20" descr="Text&#10;&#10;Description automatically generated"/>
+            <wp:cNvGraphicFramePr>
+              <a:graphicFrameLocks xmlns:a="http://schemas.openxmlformats.org/drawingml/2006/main" noChangeAspect="1"/>
+            </wp:cNvGraphicFramePr>
+            <a:graphic xmlns:a="http://schemas.openxmlformats.org/drawingml/2006/main">
+              <a:graphicData uri="http://schemas.openxmlformats.org/drawingml/2006/picture">
+                <pic:pic xmlns:pic="http://schemas.openxmlformats.org/drawingml/2006/picture">
+                  <pic:nvPicPr>
+                    <pic:cNvPr id="20" name="Picture 20" descr="Text&#10;&#10;Description automatically generated"/>
+                    <pic:cNvPicPr/>
+                  </pic:nvPicPr>
+                  <pic:blipFill>
+                    <a:blip r:embed="rId26"/>
+                    <a:stretch>
+                      <a:fillRect/>
+                    </a:stretch>
+                  </pic:blipFill>
+                  <pic:spPr>
+                    <a:xfrm>
+                      <a:off x="0" y="0"/>
+                      <a:ext cx="5731510" cy="2346960"/>
+                    </a:xfrm>
+                    <a:prstGeom prst="rect">
+                      <a:avLst/>
+                    </a:prstGeom>
+                  </pic:spPr>
+                </pic:pic>
+              </a:graphicData>
+            </a:graphic>
+          </wp:inline>
+        </w:drawing>
+      </w:r>
+    </w:p>
+    <w:p>
+      <w:pPr>
+        <w:rPr>
+          <w:b/>
+          <w:bCs/>
+          <w:sz w:val="28"/>
+          <w:szCs w:val="28"/>
+        </w:rPr>
+      </w:pPr>
+    </w:p>
+    <w:p>
+      <w:pPr>
+        <w:pStyle w:val="ListParagraph"/>
+        <w:numPr>
+          <w:ilvl w:val="0"/>
+          <w:numId w:val="1"/>
+        </w:numPr>
+        <w:rPr>
+          <w:b/>
+          <w:bCs/>
+          <w:sz w:val="28"/>
+          <w:szCs w:val="28"/>
+        </w:rPr>
+      </w:pPr>
+      <w:r>
+        <w:rPr>
+          <w:b/>
+          <w:bCs/>
+          <w:sz w:val="28"/>
+          <w:szCs w:val="28"/>
+        </w:rPr>
+        <w:t>R</w:t>
+      </w:r>
+      <w:r>
+        <w:rPr>
+          <w:b/>
+          <w:bCs/>
+          <w:sz w:val="28"/>
+          <w:szCs w:val="28"/>
+        </w:rPr>
+        <w:t xml:space="preserve">eturn the actors </w:t>
+      </w:r>
+      <w:r>
+        <w:rPr>
+          <w:b/>
+          <w:bCs/>
+          <w:sz w:val="28"/>
+          <w:szCs w:val="28"/>
+        </w:rPr>
+        <w:t>whose</w:t>
+      </w:r>
+      <w:r>
+        <w:rPr>
+          <w:b/>
+          <w:bCs/>
+          <w:sz w:val="28"/>
+          <w:szCs w:val="28"/>
+        </w:rPr>
+        <w:t xml:space="preserve"> name begin with a S and end with a </w:t>
+      </w:r>
+      <w:r>
+        <w:rPr>
+          <w:b/>
+          <w:bCs/>
+          <w:sz w:val="28"/>
+          <w:szCs w:val="28"/>
+        </w:rPr>
+        <w:t>N</w:t>
+      </w:r>
+    </w:p>
+    <w:p>
+      <w:pPr>
+        <w:ind w:left="360"/>
+        <w:rPr>
+          <w:b/>
+          <w:bCs/>
+          <w:sz w:val="28"/>
+          <w:szCs w:val="28"/>
+        </w:rPr>
+      </w:pPr>
+      <w:r>
+        <w:rPr>
+          <w:b/>
+          <w:bCs/>
+          <w:sz w:val="28"/>
+          <w:szCs w:val="28"/>
+        </w:rPr>
+        <w:drawing>
+          <wp:inline distT="0" distB="0" distL="0" distR="0" wp14:anchorId="6529D0C2" wp14:editId="1E5508B9">
+            <wp:extent cx="5731510" cy="1706245"/>
+            <wp:effectExtent l="0" t="0" r="2540" b="8255"/>
+            <wp:docPr id="21" name="Picture 21" descr="Text&#10;&#10;Description automatically generated"/>
+            <wp:cNvGraphicFramePr>
+              <a:graphicFrameLocks xmlns:a="http://schemas.openxmlformats.org/drawingml/2006/main" noChangeAspect="1"/>
+            </wp:cNvGraphicFramePr>
+            <a:graphic xmlns:a="http://schemas.openxmlformats.org/drawingml/2006/main">
+              <a:graphicData uri="http://schemas.openxmlformats.org/drawingml/2006/picture">
+                <pic:pic xmlns:pic="http://schemas.openxmlformats.org/drawingml/2006/picture">
+                  <pic:nvPicPr>
+                    <pic:cNvPr id="21" name="Picture 21" descr="Text&#10;&#10;Description automatically generated"/>
+                    <pic:cNvPicPr/>
+                  </pic:nvPicPr>
+                  <pic:blipFill>
+                    <a:blip r:embed="rId27"/>
+                    <a:stretch>
+                      <a:fillRect/>
+                    </a:stretch>
+                  </pic:blipFill>
+                  <pic:spPr>
+                    <a:xfrm>
+                      <a:off x="0" y="0"/>
+                      <a:ext cx="5731510" cy="1706245"/>
+                    </a:xfrm>
+                    <a:prstGeom prst="rect">
+                      <a:avLst/>
+                    </a:prstGeom>
+                  </pic:spPr>
+                </pic:pic>
+              </a:graphicData>
+            </a:graphic>
+          </wp:inline>
+        </w:drawing>
+      </w:r>
+    </w:p>
+    <w:p>
+      <w:pPr>
+        <w:ind w:left="360"/>
+        <w:rPr>
+          <w:b/>
+          <w:bCs/>
+          <w:sz w:val="28"/>
+          <w:szCs w:val="28"/>
+        </w:rPr>
+      </w:pPr>
+    </w:p>
+    <w:p>
+      <w:pPr>
+        <w:pStyle w:val="ListParagraph"/>
+        <w:numPr>
+          <w:ilvl w:val="0"/>
+          <w:numId w:val="1"/>
+        </w:numPr>
+        <w:rPr>
+          <w:b/>
+          <w:bCs/>
+          <w:sz w:val="28"/>
+          <w:szCs w:val="28"/>
+        </w:rPr>
+      </w:pPr>
+      <w:r>
+        <w:rPr>
+          <w:b/>
+          <w:bCs/>
+          <w:sz w:val="28"/>
+          <w:szCs w:val="28"/>
+        </w:rPr>
+        <w:lastRenderedPageBreak/>
+        <w:t>Return</w:t>
+      </w:r>
+      <w:r>
+        <w:rPr>
+          <w:b/>
+          <w:bCs/>
+          <w:sz w:val="28"/>
+          <w:szCs w:val="28"/>
+        </w:rPr>
+        <w:t xml:space="preserve"> the categories in alphabetical order</w:t>
+      </w:r>
+      <w:r>
+        <w:rPr>
+          <w:noProof/>
+        </w:rPr>
+        <w:t xml:space="preserve"> </w:t>
+      </w:r>
+      <w:r>
+        <w:rPr>
+          <w:b/>
+          <w:bCs/>
+          <w:sz w:val="28"/>
+          <w:szCs w:val="28"/>
+        </w:rPr>
+        <w:drawing>
+          <wp:inline distT="0" distB="0" distL="0" distR="0" wp14:anchorId="589D7189" wp14:editId="2B1988AF">
+            <wp:extent cx="3638737" cy="3835597"/>
+            <wp:effectExtent l="0" t="0" r="0" b="0"/>
+            <wp:docPr id="22" name="Picture 22" descr="Text&#10;&#10;Description automatically generated"/>
+            <wp:cNvGraphicFramePr>
+              <a:graphicFrameLocks xmlns:a="http://schemas.openxmlformats.org/drawingml/2006/main" noChangeAspect="1"/>
+            </wp:cNvGraphicFramePr>
+            <a:graphic xmlns:a="http://schemas.openxmlformats.org/drawingml/2006/main">
+              <a:graphicData uri="http://schemas.openxmlformats.org/drawingml/2006/picture">
+                <pic:pic xmlns:pic="http://schemas.openxmlformats.org/drawingml/2006/picture">
+                  <pic:nvPicPr>
+                    <pic:cNvPr id="22" name="Picture 22" descr="Text&#10;&#10;Description automatically generated"/>
+                    <pic:cNvPicPr/>
+                  </pic:nvPicPr>
+                  <pic:blipFill>
+                    <a:blip r:embed="rId28"/>
+                    <a:stretch>
+                      <a:fillRect/>
+                    </a:stretch>
+                  </pic:blipFill>
+                  <pic:spPr>
+                    <a:xfrm>
+                      <a:off x="0" y="0"/>
+                      <a:ext cx="3638737" cy="3835597"/>
+                    </a:xfrm>
+                    <a:prstGeom prst="rect">
+                      <a:avLst/>
+                    </a:prstGeom>
+                  </pic:spPr>
+                </pic:pic>
+              </a:graphicData>
+            </a:graphic>
+          </wp:inline>
+        </w:drawing>
+      </w:r>
+    </w:p>
+    <w:p>
+      <w:pPr>
+        <w:pStyle w:val="ListParagraph"/>
+        <w:numPr>
+          <w:ilvl w:val="0"/>
+          <w:numId w:val="1"/>
+        </w:numPr>
+        <w:rPr>
+          <w:b/>
+          <w:bCs/>
+          <w:sz w:val="28"/>
+          <w:szCs w:val="28"/>
+        </w:rPr>
+      </w:pPr>
+      <w:r>
+        <w:rPr>
+          <w:b/>
+          <w:bCs/>
+          <w:sz w:val="28"/>
+          <w:szCs w:val="28"/>
+        </w:rPr>
+        <w:t>Return the actor and the movie they did above the year 200</w:t>
+      </w:r>
+      <w:r>
+        <w:rPr>
+          <w:b/>
+          <w:bCs/>
+          <w:sz w:val="28"/>
+          <w:szCs w:val="28"/>
+        </w:rPr>
+        <w:t>5</w:t>
+      </w:r>
+      <w:r>
+        <w:rPr>
+          <w:noProof/>
+        </w:rPr>
+        <w:t xml:space="preserve"> </w:t>
+      </w:r>
+      <w:r>
+        <w:rPr>
+          <w:b/>
+          <w:bCs/>
+          <w:sz w:val="28"/>
+          <w:szCs w:val="28"/>
+        </w:rPr>
+        <w:drawing>
+          <wp:inline distT="0" distB="0" distL="0" distR="0" wp14:anchorId="0657DF87" wp14:editId="4AB24821">
+            <wp:extent cx="5731510" cy="2720975"/>
+            <wp:effectExtent l="0" t="0" r="2540" b="3175"/>
+            <wp:docPr id="23" name="Picture 23" descr="A screenshot of a computer&#10;&#10;Description automatically generated with medium confidence"/>
+            <wp:cNvGraphicFramePr>
+              <a:graphicFrameLocks xmlns:a="http://schemas.openxmlformats.org/drawingml/2006/main" noChangeAspect="1"/>
+            </wp:cNvGraphicFramePr>
+            <a:graphic xmlns:a="http://schemas.openxmlformats.org/drawingml/2006/main">
+              <a:graphicData uri="http://schemas.openxmlformats.org/drawingml/2006/picture">
+                <pic:pic xmlns:pic="http://schemas.openxmlformats.org/drawingml/2006/picture">
+                  <pic:nvPicPr>
+                    <pic:cNvPr id="23" name="Picture 23" descr="A screenshot of a computer&#10;&#10;Description automatically generated with medium confidence"/>
+                    <pic:cNvPicPr/>
+                  </pic:nvPicPr>
+                  <pic:blipFill>
+                    <a:blip r:embed="rId29"/>
+                    <a:stretch>
+                      <a:fillRect/>
+                    </a:stretch>
+                  </pic:blipFill>
+                  <pic:spPr>
+                    <a:xfrm>
+                      <a:off x="0" y="0"/>
+                      <a:ext cx="5731510" cy="2720975"/>
+                    </a:xfrm>
+                    <a:prstGeom prst="rect">
+                      <a:avLst/>
+                    </a:prstGeom>
+                  </pic:spPr>
+                </pic:pic>
+              </a:graphicData>
+            </a:graphic>
+          </wp:inline>
+        </w:drawing>
+      </w:r>
+    </w:p>
+    <w:p>
+      <w:pPr>
+        <w:pStyle w:val="ListParagraph"/>
+        <w:numPr>
+          <w:ilvl w:val="0"/>
+          <w:numId w:val="1"/>
+        </w:numPr>
+        <w:rPr>
+          <w:b/>
+          <w:bCs/>
+          <w:sz w:val="28"/>
+          <w:szCs w:val="28"/>
+        </w:rPr>
+      </w:pPr>
+      <w:r>
+        <w:rPr>
+          <w:b/>
+          <w:bCs/>
+          <w:sz w:val="28"/>
+          <w:szCs w:val="28"/>
+        </w:rPr>
+        <w:t xml:space="preserve">Return </w:t>
+      </w:r>
+      <w:r>
+        <w:rPr>
+          <w:b/>
+          <w:bCs/>
+          <w:sz w:val="28"/>
+          <w:szCs w:val="28"/>
+        </w:rPr>
+        <w:t>the top 3 customers</w:t>
+      </w:r>
+      <w:r>
+        <w:rPr>
+          <w:b/>
+          <w:bCs/>
+          <w:sz w:val="28"/>
+          <w:szCs w:val="28"/>
+        </w:rPr>
+        <w:t xml:space="preserve"> who spent the most</w:t>
+      </w:r>
+      <w:r>
+        <w:rPr>
+          <w:b/>
+          <w:bCs/>
+          <w:sz w:val="28"/>
+          <w:szCs w:val="28"/>
+        </w:rPr>
+        <w:t xml:space="preserve"> in alphabetical order and the price they spent</w:t>
+      </w:r>
+      <w:r>
+        <w:rPr>
+          <w:b/>
+          <w:bCs/>
+          <w:sz w:val="28"/>
+          <w:szCs w:val="28"/>
+        </w:rPr>
+        <w:t xml:space="preserve"> </w:t>
+      </w:r>
+      <w:r>
+        <w:rPr>
+          <w:b/>
+          <w:bCs/>
+          <w:sz w:val="28"/>
+          <w:szCs w:val="28"/>
+        </w:rPr>
+        <w:drawing>
+          <wp:inline distT="0" distB="0" distL="0" distR="0" wp14:anchorId="2B313707" wp14:editId="428975AA">
+            <wp:extent cx="5731510" cy="1117600"/>
+            <wp:effectExtent l="0" t="0" r="2540" b="6350"/>
+            <wp:docPr id="26" name="Picture 26" descr="Text&#10;&#10;Description automatically generated"/>
+            <wp:cNvGraphicFramePr>
+              <a:graphicFrameLocks xmlns:a="http://schemas.openxmlformats.org/drawingml/2006/main" noChangeAspect="1"/>
+            </wp:cNvGraphicFramePr>
+            <a:graphic xmlns:a="http://schemas.openxmlformats.org/drawingml/2006/main">
+              <a:graphicData uri="http://schemas.openxmlformats.org/drawingml/2006/picture">
+                <pic:pic xmlns:pic="http://schemas.openxmlformats.org/drawingml/2006/picture">
+                  <pic:nvPicPr>
+                    <pic:cNvPr id="26" name="Picture 26" descr="Text&#10;&#10;Description automatically generated"/>
+                    <pic:cNvPicPr/>
+                  </pic:nvPicPr>
+                  <pic:blipFill>
+                    <a:blip r:embed="rId30"/>
+                    <a:stretch>
+                      <a:fillRect/>
+                    </a:stretch>
+                  </pic:blipFill>
+                  <pic:spPr>
+                    <a:xfrm>
+                      <a:off x="0" y="0"/>
+                      <a:ext cx="5731510" cy="1117600"/>
+                    </a:xfrm>
+                    <a:prstGeom prst="rect">
+                      <a:avLst/>
+                    </a:prstGeom>
+                  </pic:spPr>
+                </pic:pic>
+              </a:graphicData>
+            </a:graphic>
+          </wp:inline>
+        </w:drawing>
+      </w:r>
+    </w:p>
+    <w:p>
+      <w:pPr>
+        <w:pStyle w:val="ListParagraph"/>
+        <w:numPr>
+          <w:ilvl w:val="0"/>
+          <w:numId w:val="1"/>
+        </w:numPr>
+        <w:rPr>
+          <w:b/>
+          <w:bCs/>
+          <w:sz w:val="28"/>
+          <w:szCs w:val="28"/>
+        </w:rPr>
+      </w:pPr>
+      <w:r>
+        <w:rPr>
+          <w:b/>
+          <w:bCs/>
+          <w:sz w:val="28"/>
+          <w:szCs w:val="28"/>
+        </w:rPr>
+        <w:lastRenderedPageBreak/>
+        <w:t xml:space="preserve">Return </w:t>
+      </w:r>
+      <w:r>
+        <w:rPr>
+          <w:b/>
+          <w:bCs/>
+          <w:sz w:val="28"/>
+          <w:szCs w:val="28"/>
+        </w:rPr>
+        <w:t>the top</w:t>
+      </w:r>
+      <w:r>
+        <w:rPr>
+          <w:b/>
+          <w:bCs/>
+          <w:sz w:val="28"/>
+          <w:szCs w:val="28"/>
+        </w:rPr>
+        <w:t xml:space="preserve"> 3</w:t>
+      </w:r>
+      <w:r>
+        <w:rPr>
+          <w:b/>
+          <w:bCs/>
+          <w:sz w:val="28"/>
+          <w:szCs w:val="28"/>
+        </w:rPr>
+        <w:t xml:space="preserve"> ranked cate</w:t>
+      </w:r>
+      <w:r>
+        <w:rPr>
+          <w:b/>
+          <w:bCs/>
+          <w:sz w:val="28"/>
+          <w:szCs w:val="28"/>
+        </w:rPr>
+        <w:t>gories and the amount of purchases on them</w:t>
+      </w:r>
+    </w:p>
+    <w:p>
+      <w:pPr>
+        <w:pStyle w:val="ListParagraph"/>
+        <w:rPr>
+          <w:b/>
+          <w:bCs/>
+          <w:sz w:val="28"/>
+          <w:szCs w:val="28"/>
+        </w:rPr>
+      </w:pPr>
+      <w:r>
+        <w:rPr>
+          <w:b/>
+          <w:bCs/>
+          <w:sz w:val="28"/>
+          <w:szCs w:val="28"/>
+        </w:rPr>
+        <w:drawing>
+          <wp:inline distT="0" distB="0" distL="0" distR="0" wp14:anchorId="02E33170" wp14:editId="49EFE4BD">
+            <wp:extent cx="5731510" cy="1518285"/>
+            <wp:effectExtent l="0" t="0" r="2540" b="5715"/>
+            <wp:docPr id="27" name="Picture 27" descr="Text&#10;&#10;Description automatically generated"/>
+            <wp:cNvGraphicFramePr>
+              <a:graphicFrameLocks xmlns:a="http://schemas.openxmlformats.org/drawingml/2006/main" noChangeAspect="1"/>
+            </wp:cNvGraphicFramePr>
+            <a:graphic xmlns:a="http://schemas.openxmlformats.org/drawingml/2006/main">
+              <a:graphicData uri="http://schemas.openxmlformats.org/drawingml/2006/picture">
+                <pic:pic xmlns:pic="http://schemas.openxmlformats.org/drawingml/2006/picture">
+                  <pic:nvPicPr>
+                    <pic:cNvPr id="27" name="Picture 27" descr="Text&#10;&#10;Description automatically generated"/>
+                    <pic:cNvPicPr/>
+                  </pic:nvPicPr>
+                  <pic:blipFill>
+                    <a:blip r:embed="rId31"/>
+                    <a:stretch>
+                      <a:fillRect/>
+                    </a:stretch>
+                  </pic:blipFill>
+                  <pic:spPr>
+                    <a:xfrm>
+                      <a:off x="0" y="0"/>
+                      <a:ext cx="5731510" cy="1518285"/>
+                    </a:xfrm>
+                    <a:prstGeom prst="rect">
+                      <a:avLst/>
+                    </a:prstGeom>
+                  </pic:spPr>
+                </pic:pic>
+              </a:graphicData>
+            </a:graphic>
+          </wp:inline>
+        </w:drawing>
+      </w:r>
+    </w:p>
+    <w:p>
+      <w:pPr>
+        <w:pStyle w:val="ListParagraph"/>
+        <w:numPr>
+          <w:ilvl w:val="0"/>
+          <w:numId w:val="1"/>
+        </w:numPr>
+        <w:rPr>
+          <w:b/>
+          <w:bCs/>
+          <w:sz w:val="28"/>
+          <w:szCs w:val="28"/>
+        </w:rPr>
+      </w:pPr>
+      <w:r>
+        <w:rPr>
+          <w:b/>
+          <w:bCs/>
+          <w:sz w:val="28"/>
+          <w:szCs w:val="28"/>
+        </w:rPr>
+        <w:t xml:space="preserve">Return </w:t>
+      </w:r>
+      <w:r>
+        <w:rPr>
+          <w:b/>
+          <w:bCs/>
+          <w:sz w:val="28"/>
+          <w:szCs w:val="28"/>
+        </w:rPr>
+        <w:t>How much</w:t>
+      </w:r>
+      <w:r>
+        <w:rPr>
+          <w:b/>
+          <w:bCs/>
+          <w:sz w:val="28"/>
+          <w:szCs w:val="28"/>
+        </w:rPr>
+        <w:t xml:space="preserve"> did Karl Seal, Mary Smith and Johnny Cage </w:t>
+      </w:r>
+      <w:r>
+        <w:rPr>
+          <w:b/>
+          <w:bCs/>
+          <w:sz w:val="28"/>
+          <w:szCs w:val="28"/>
+        </w:rPr>
+        <w:t xml:space="preserve">spend all together </w:t>
+      </w:r>
+      <w:r>
+        <w:rPr>
+          <w:b/>
+          <w:bCs/>
+          <w:sz w:val="28"/>
+          <w:szCs w:val="28"/>
+        </w:rPr>
+        <w:t>in the year 2005</w:t>
+      </w:r>
+      <w:r>
+        <w:rPr>
+          <w:noProof/>
+        </w:rPr>
+        <w:t xml:space="preserve"> </w:t>
+      </w:r>
+      <w:r>
+        <w:rPr>
+          <w:b/>
+          <w:bCs/>
+          <w:sz w:val="28"/>
+          <w:szCs w:val="28"/>
+        </w:rPr>
+        <w:drawing>
+          <wp:inline distT="0" distB="0" distL="0" distR="0" wp14:anchorId="361499E2" wp14:editId="0959399E">
+            <wp:extent cx="5731510" cy="908685"/>
+            <wp:effectExtent l="0" t="0" r="2540" b="5715"/>
+            <wp:docPr id="28" name="Picture 28" descr="A screenshot of a computer&#10;&#10;Description automatically generated with medium confidence"/>
+            <wp:cNvGraphicFramePr>
+              <a:graphicFrameLocks xmlns:a="http://schemas.openxmlformats.org/drawingml/2006/main" noChangeAspect="1"/>
+            </wp:cNvGraphicFramePr>
+            <a:graphic xmlns:a="http://schemas.openxmlformats.org/drawingml/2006/main">
+              <a:graphicData uri="http://schemas.openxmlformats.org/drawingml/2006/picture">
+                <pic:pic xmlns:pic="http://schemas.openxmlformats.org/drawingml/2006/picture">
+                  <pic:nvPicPr>
+                    <pic:cNvPr id="28" name="Picture 28" descr="A screenshot of a computer&#10;&#10;Description automatically generated with medium confidence"/>
+                    <pic:cNvPicPr/>
+                  </pic:nvPicPr>
+                  <pic:blipFill>
+                    <a:blip r:embed="rId32"/>
+                    <a:stretch>
+                      <a:fillRect/>
+                    </a:stretch>
+                  </pic:blipFill>
+                  <pic:spPr>
+                    <a:xfrm>
+                      <a:off x="0" y="0"/>
+                      <a:ext cx="5731510" cy="908685"/>
+                    </a:xfrm>
+                    <a:prstGeom prst="rect">
+                      <a:avLst/>
+                    </a:prstGeom>
+                  </pic:spPr>
+                </pic:pic>
+              </a:graphicData>
+            </a:graphic>
+          </wp:inline>
+        </w:drawing>
+      </w:r>
+    </w:p>
+    <w:p>
+      <w:pPr>
+        <w:pStyle w:val="ListParagraph"/>
+        <w:numPr>
+          <w:ilvl w:val="0"/>
+          <w:numId w:val="1"/>
+        </w:numPr>
+        <w:rPr>
+          <w:b/>
+          <w:bCs/>
+          <w:sz w:val="28"/>
+          <w:szCs w:val="28"/>
+        </w:rPr>
+      </w:pPr>
+      <w:r>
+        <w:rPr>
+          <w:b/>
+          <w:bCs/>
+          <w:sz w:val="28"/>
+          <w:szCs w:val="28"/>
+        </w:rPr>
+        <w:t xml:space="preserve">Return the </w:t>
+      </w:r>
+      <w:r>
+        <w:rPr>
+          <w:b/>
+          <w:bCs/>
+          <w:sz w:val="28"/>
+          <w:szCs w:val="28"/>
+        </w:rPr>
+        <w:t>rental duration and rental replacement on each movies relating</w:t>
+      </w:r>
+      <w:r>
+        <w:rPr>
+          <w:b/>
+          <w:bCs/>
+          <w:sz w:val="28"/>
+          <w:szCs w:val="28"/>
+        </w:rPr>
+        <w:t xml:space="preserve"> to each actor</w:t>
+      </w:r>
+      <w:r>
+        <w:rPr>
+          <w:noProof/>
+        </w:rPr>
+        <w:t xml:space="preserve"> </w:t>
+      </w:r>
+      <w:r>
+        <w:rPr>
+          <w:b/>
+          <w:bCs/>
+          <w:sz w:val="28"/>
+          <w:szCs w:val="28"/>
+        </w:rPr>
+        <w:drawing>
+          <wp:inline distT="0" distB="0" distL="0" distR="0" wp14:anchorId="5D39C453" wp14:editId="11FF2CB5">
+            <wp:extent cx="5731510" cy="2104390"/>
+            <wp:effectExtent l="0" t="0" r="2540" b="0"/>
+            <wp:docPr id="29" name="Picture 29"/>
+            <wp:cNvGraphicFramePr>
+              <a:graphicFrameLocks xmlns:a="http://schemas.openxmlformats.org/drawingml/2006/main" noChangeAspect="1"/>
+            </wp:cNvGraphicFramePr>
+            <a:graphic xmlns:a="http://schemas.openxmlformats.org/drawingml/2006/main">
+              <a:graphicData uri="http://schemas.openxmlformats.org/drawingml/2006/picture">
+                <pic:pic xmlns:pic="http://schemas.openxmlformats.org/drawingml/2006/picture">
+                  <pic:nvPicPr>
+                    <pic:cNvPr id="1" name=""/>
+                    <pic:cNvPicPr/>
+                  </pic:nvPicPr>
+                  <pic:blipFill>
+                    <a:blip r:embed="rId33"/>
+                    <a:stretch>
+                      <a:fillRect/>
+                    </a:stretch>
+                  </pic:blipFill>
+                  <pic:spPr>
+                    <a:xfrm>
+                      <a:off x="0" y="0"/>
+                      <a:ext cx="5731510" cy="2104390"/>
+                    </a:xfrm>
+                    <a:prstGeom prst="rect">
+                      <a:avLst/>
+                    </a:prstGeom>
+                  </pic:spPr>
+                </pic:pic>
+              </a:graphicData>
+            </a:graphic>
+          </wp:inline>
+        </w:drawing>
+      </w:r>
+    </w:p>
+    <w:p>
+      <w:pPr>
+        <w:pStyle w:val="ListParagraph"/>
+        <w:numPr>
+          <w:ilvl w:val="0"/>
+          <w:numId w:val="1"/>
+        </w:numPr>
+        <w:rPr>
+          <w:b/>
+          <w:bCs/>
+          <w:sz w:val="28"/>
+          <w:szCs w:val="28"/>
+        </w:rPr>
+      </w:pPr>
+      <w:r>
+        <w:rPr>
+          <w:b/>
+          <w:bCs/>
+          <w:sz w:val="28"/>
+          <w:szCs w:val="28"/>
+        </w:rPr>
+        <w:t xml:space="preserve">Return the last update on the </w:t>
+      </w:r>
+      <w:r>
+        <w:rPr>
+          <w:b/>
+          <w:bCs/>
+          <w:sz w:val="28"/>
+          <w:szCs w:val="28"/>
+        </w:rPr>
+        <w:t xml:space="preserve">address </w:t>
+      </w:r>
+      <w:r>
+        <w:rPr>
+          <w:b/>
+          <w:bCs/>
+          <w:sz w:val="28"/>
+          <w:szCs w:val="28"/>
+        </w:rPr>
+        <w:t xml:space="preserve">of any actor beginning with C </w:t>
+      </w:r>
+      <w:r>
+        <w:rPr>
+          <w:b/>
+          <w:bCs/>
+          <w:sz w:val="28"/>
+          <w:szCs w:val="28"/>
+        </w:rPr>
+        <w:t>and the last film they did</w:t>
+      </w:r>
+      <w:r>
+        <w:rPr>
+          <w:noProof/>
+        </w:rPr>
+        <w:t xml:space="preserve"> </w:t>
+      </w:r>
+      <w:r>
+        <w:rPr>
+          <w:b/>
+          <w:bCs/>
+          <w:sz w:val="28"/>
+          <w:szCs w:val="28"/>
+        </w:rPr>
+        <w:drawing>
+          <wp:inline distT="0" distB="0" distL="0" distR="0" wp14:anchorId="614BC71D" wp14:editId="4BA68FDC">
+            <wp:extent cx="5731510" cy="1202055"/>
+            <wp:effectExtent l="0" t="0" r="2540" b="0"/>
+            <wp:docPr id="31" name="Picture 31" descr="Text&#10;&#10;Description automatically generated"/>
+            <wp:cNvGraphicFramePr>
+              <a:graphicFrameLocks xmlns:a="http://schemas.openxmlformats.org/drawingml/2006/main" noChangeAspect="1"/>
+            </wp:cNvGraphicFramePr>
+            <a:graphic xmlns:a="http://schemas.openxmlformats.org/drawingml/2006/main">
+              <a:graphicData uri="http://schemas.openxmlformats.org/drawingml/2006/picture">
+                <pic:pic xmlns:pic="http://schemas.openxmlformats.org/drawingml/2006/picture">
+                  <pic:nvPicPr>
+                    <pic:cNvPr id="31" name="Picture 31" descr="Text&#10;&#10;Description automatically generated"/>
+                    <pic:cNvPicPr/>
+                  </pic:nvPicPr>
+                  <pic:blipFill>
+                    <a:blip r:embed="rId34"/>
+                    <a:stretch>
+                      <a:fillRect/>
+                    </a:stretch>
+                  </pic:blipFill>
+                  <pic:spPr>
+                    <a:xfrm>
+                      <a:off x="0" y="0"/>
+                      <a:ext cx="5731510" cy="1202055"/>
+                    </a:xfrm>
+                    <a:prstGeom prst="rect">
+                      <a:avLst/>
+                    </a:prstGeom>
+                  </pic:spPr>
+                </pic:pic>
+              </a:graphicData>
+            </a:graphic>
+          </wp:inline>
+        </w:drawing>
+      </w:r>
+    </w:p>
+    <w:p>
+      <w:pPr>
+        <w:pStyle w:val="ListParagraph"/>
+        <w:numPr>
+          <w:ilvl w:val="0"/>
+          <w:numId w:val="1"/>
+        </w:numPr>
+        <w:rPr>
+          <w:b/>
+          <w:bCs/>
+          <w:sz w:val="28"/>
+          <w:szCs w:val="28"/>
+        </w:rPr>
+      </w:pPr>
+      <w:r>
+        <w:rPr>
+          <w:b/>
+          <w:bCs/>
+          <w:sz w:val="28"/>
+          <w:szCs w:val="28"/>
+        </w:rPr>
+        <w:t xml:space="preserve">Return the </w:t>
+      </w:r>
+      <w:r>
+        <w:rPr>
+          <w:b/>
+          <w:bCs/>
+          <w:sz w:val="28"/>
+          <w:szCs w:val="28"/>
+        </w:rPr>
+        <w:t xml:space="preserve">name of </w:t>
+      </w:r>
+      <w:r>
+        <w:rPr>
+          <w:b/>
+          <w:bCs/>
+          <w:sz w:val="28"/>
+          <w:szCs w:val="28"/>
+        </w:rPr>
+        <w:t xml:space="preserve">country </w:t>
+      </w:r>
+      <w:r>
+        <w:rPr>
+          <w:b/>
+          <w:bCs/>
+          <w:sz w:val="28"/>
+          <w:szCs w:val="28"/>
+        </w:rPr>
+        <w:t>of the customer</w:t>
+      </w:r>
+      <w:r>
+        <w:rPr>
+          <w:b/>
+          <w:bCs/>
+          <w:sz w:val="28"/>
+          <w:szCs w:val="28"/>
+        </w:rPr>
+        <w:t>s</w:t>
+      </w:r>
+      <w:r>
+        <w:rPr>
+          <w:b/>
+          <w:bCs/>
+          <w:sz w:val="28"/>
+          <w:szCs w:val="28"/>
+        </w:rPr>
+        <w:t xml:space="preserve"> who got </w:t>
+      </w:r>
+      <w:r>
+        <w:rPr>
+          <w:b/>
+          <w:bCs/>
+          <w:sz w:val="28"/>
+          <w:szCs w:val="28"/>
+        </w:rPr>
+        <w:t xml:space="preserve"> a movie title beginning with </w:t>
+      </w:r>
+      <w:r>
+        <w:rPr>
+          <w:b/>
+          <w:bCs/>
+          <w:sz w:val="28"/>
+          <w:szCs w:val="28"/>
+        </w:rPr>
+        <w:t>f and replacement cost is below 11.99</w:t>
+      </w:r>
+      <w:r>
+        <w:rPr>
+          <w:b/>
+          <w:bCs/>
+          <w:sz w:val="28"/>
+          <w:szCs w:val="28"/>
+        </w:rPr>
+        <w:t xml:space="preserve"> and the name of the movie</w:t>
+      </w:r>
+    </w:p>
+    <w:p>
+      <w:pPr>
+        <w:pStyle w:val="ListParagraph"/>
+        <w:rPr>
+          <w:b/>
+          <w:bCs/>
+          <w:sz w:val="28"/>
+          <w:szCs w:val="28"/>
+        </w:rPr>
+      </w:pPr>
+      <w:r>
+        <w:rPr>
+          <w:b/>
+          <w:bCs/>
+          <w:sz w:val="28"/>
+          <w:szCs w:val="28"/>
+        </w:rPr>
+        <w:lastRenderedPageBreak/>
+        <w:drawing>
+          <wp:inline distT="0" distB="0" distL="0" distR="0" wp14:anchorId="452F7033" wp14:editId="1FB56482">
+            <wp:extent cx="5731510" cy="2501900"/>
+            <wp:effectExtent l="0" t="0" r="2540" b="0"/>
+            <wp:docPr id="32" name="Picture 32" descr="Graphical user interface&#10;&#10;Description automatically generated"/>
+            <wp:cNvGraphicFramePr>
+              <a:graphicFrameLocks xmlns:a="http://schemas.openxmlformats.org/drawingml/2006/main" noChangeAspect="1"/>
+            </wp:cNvGraphicFramePr>
+            <a:graphic xmlns:a="http://schemas.openxmlformats.org/drawingml/2006/main">
+              <a:graphicData uri="http://schemas.openxmlformats.org/drawingml/2006/picture">
+                <pic:pic xmlns:pic="http://schemas.openxmlformats.org/drawingml/2006/picture">
+                  <pic:nvPicPr>
+                    <pic:cNvPr id="32" name="Picture 32" descr="Graphical user interface&#10;&#10;Description automatically generated"/>
+                    <pic:cNvPicPr/>
+                  </pic:nvPicPr>
+                  <pic:blipFill>
+                    <a:blip r:embed="rId35"/>
+                    <a:stretch>
+                      <a:fillRect/>
+                    </a:stretch>
+                  </pic:blipFill>
+                  <pic:spPr>
+                    <a:xfrm>
+                      <a:off x="0" y="0"/>
+                      <a:ext cx="5731510" cy="2501900"/>
+                    </a:xfrm>
+                    <a:prstGeom prst="rect">
+                      <a:avLst/>
+                    </a:prstGeom>
+                  </pic:spPr>
+                </pic:pic>
+              </a:graphicData>
+            </a:graphic>
+          </wp:inline>
+        </w:drawing>
+      </w:r>
+    </w:p>
+    <w:p>
+      <w:pPr>
+        <w:pStyle w:val="ListParagraph"/>
+        <w:rPr>
+          <w:b/>
+          <w:bCs/>
+          <w:sz w:val="28"/>
+          <w:szCs w:val="28"/>
+        </w:rPr>
+      </w:pPr>
+    </w:p>
+    <w:p>
+      <w:pPr>
+        <w:pStyle w:val="ListParagraph"/>
+        <w:rPr>
+          <w:b/>
+          <w:bCs/>
+          <w:sz w:val="28"/>
+          <w:szCs w:val="28"/>
+        </w:rPr>
+      </w:pPr>
+    </w:p>
+    <w:p>
+      <w:pPr>
+        <w:pStyle w:val="ListParagraph"/>
+        <w:rPr>
+          <w:b/>
+          <w:bCs/>
+          <w:sz w:val="28"/>
+          <w:szCs w:val="28"/>
         </w:rPr>
       </w:pPr>
     </w:p>
     <w:sectPr>
-      <w:headerReference w:type="default" r:id="rId25"/>
+      <w:headerReference w:type="default" r:id="rId36"/>
       <w:pgSz w:w="11906" w:h="16838"/>
       <w:pgMar w:top="1440" w:right="1440" w:bottom="1440" w:left="1440" w:header="708" w:footer="708" w:gutter="0"/>
       <w:cols w:space="708"/>
@@ -1180,13 +2354,8 @@
       <w:pStyle w:val="Header"/>
     </w:pPr>
     <w:r>
-      <w:t xml:space="preserve">Richard Olamide </w:t>
+      <w:t>Richard Olamide Aderogba</w:t>
     </w:r>
-    <w:proofErr w:type="spellStart"/>
-    <w:r>
-      <w:t>Aderogba</w:t>
-    </w:r>
-    <w:proofErr w:type="spellEnd"/>
     <w:r>
       <w:ptab w:relativeTo="margin" w:alignment="center" w:leader="none"/>
     </w:r>
@@ -1201,6 +2370,103 @@
     </w:r>
   </w:p>
 </w:hdr>
+</file>
+
+<file path=word/numbering.xml><?xml version="1.0" encoding="utf-8"?>
+<w:numbering xmlns:wpc="http://schemas.microsoft.com/office/word/2010/wordprocessingCanvas" xmlns:cx="http://schemas.microsoft.com/office/drawing/2014/chartex" xmlns:cx1="http://schemas.microsoft.com/office/drawing/2015/9/8/chartex" xmlns:cx2="http://schemas.microsoft.com/office/drawing/2015/10/21/chartex" xmlns:cx3="http://schemas.microsoft.com/office/drawing/2016/5/9/chartex" xmlns:cx4="http://schemas.microsoft.com/office/drawing/2016/5/10/chartex" xmlns:cx5="http://schemas.microsoft.com/office/drawing/2016/5/11/chartex" xmlns:cx6="http://schemas.microsoft.com/office/drawing/2016/5/12/chartex" xmlns:cx7="http://schemas.microsoft.com/office/drawing/2016/5/13/chartex" xmlns:cx8="http://schemas.microsoft.com/office/drawing/2016/5/14/chartex" xmlns:mc="http://schemas.openxmlformats.org/markup-compatibility/2006" xmlns:aink="http://schemas.microsoft.com/office/drawing/2016/ink" xmlns:am3d="http://schemas.microsoft.com/office/drawing/2017/model3d" xmlns:o="urn:schemas-microsoft-com:office:office" xmlns:oel="http://schemas.microsoft.com/office/2019/extlst" xmlns:r="http://schemas.openxmlformats.org/officeDocument/2006/relationships" xmlns:m="http://schemas.openxmlformats.org/officeDocument/2006/math" xmlns:v="urn:schemas-microsoft-com:vml" xmlns:wp14="http://schemas.microsoft.com/office/word/2010/wordprocessingDrawing" xmlns:wp="http://schemas.openxmlformats.org/drawingml/2006/wordprocessingDrawing" xmlns:w10="urn:schemas-microsoft-com:office:word" xmlns:w="http://schemas.openxmlformats.org/wordprocessingml/2006/main" xmlns:w14="http://schemas.microsoft.com/office/word/2010/wordml" xmlns:w15="http://schemas.microsoft.com/office/word/2012/wordml" xmlns:w16cex="http://schemas.microsoft.com/office/word/2018/wordml/cex" xmlns:w16cid="http://schemas.microsoft.com/office/word/2016/wordml/cid" xmlns:w16="http://schemas.microsoft.com/office/word/2018/wordml" xmlns:w16sdtdh="http://schemas.microsoft.com/office/word/2020/wordml/sdtdatahash" xmlns:w16se="http://schemas.microsoft.com/office/word/2015/wordml/symex" xmlns:wpg="http://schemas.microsoft.com/office/word/2010/wordprocessingGroup" xmlns:wpi="http://schemas.microsoft.com/office/word/2010/wordprocessingInk" xmlns:wne="http://schemas.microsoft.com/office/word/2006/wordml" xmlns:wps="http://schemas.microsoft.com/office/word/2010/wordprocessingShape" mc:Ignorable="w14 w15 w16se w16cid w16 w16cex w16sdtdh wp14">
+  <w:abstractNum w:abstractNumId="0" w15:restartNumberingAfterBreak="0">
+    <w:nsid w:val="46B26B12"/>
+    <w:multiLevelType w:val="hybridMultilevel"/>
+    <w:tmpl w:val="2C1C8020"/>
+    <w:lvl w:ilvl="0" w:tplc="AEC09434">
+      <w:start w:val="1"/>
+      <w:numFmt w:val="decimal"/>
+      <w:lvlText w:val="%1-"/>
+      <w:lvlJc w:val="left"/>
+      <w:pPr>
+        <w:ind w:left="720" w:hanging="360"/>
+      </w:pPr>
+      <w:rPr>
+        <w:rFonts w:hint="default"/>
+      </w:rPr>
+    </w:lvl>
+    <w:lvl w:ilvl="1" w:tplc="18090019" w:tentative="1">
+      <w:start w:val="1"/>
+      <w:numFmt w:val="lowerLetter"/>
+      <w:lvlText w:val="%2."/>
+      <w:lvlJc w:val="left"/>
+      <w:pPr>
+        <w:ind w:left="1440" w:hanging="360"/>
+      </w:pPr>
+    </w:lvl>
+    <w:lvl w:ilvl="2" w:tplc="1809001B" w:tentative="1">
+      <w:start w:val="1"/>
+      <w:numFmt w:val="lowerRoman"/>
+      <w:lvlText w:val="%3."/>
+      <w:lvlJc w:val="right"/>
+      <w:pPr>
+        <w:ind w:left="2160" w:hanging="180"/>
+      </w:pPr>
+    </w:lvl>
+    <w:lvl w:ilvl="3" w:tplc="1809000F" w:tentative="1">
+      <w:start w:val="1"/>
+      <w:numFmt w:val="decimal"/>
+      <w:lvlText w:val="%4."/>
+      <w:lvlJc w:val="left"/>
+      <w:pPr>
+        <w:ind w:left="2880" w:hanging="360"/>
+      </w:pPr>
+    </w:lvl>
+    <w:lvl w:ilvl="4" w:tplc="18090019" w:tentative="1">
+      <w:start w:val="1"/>
+      <w:numFmt w:val="lowerLetter"/>
+      <w:lvlText w:val="%5."/>
+      <w:lvlJc w:val="left"/>
+      <w:pPr>
+        <w:ind w:left="3600" w:hanging="360"/>
+      </w:pPr>
+    </w:lvl>
+    <w:lvl w:ilvl="5" w:tplc="1809001B" w:tentative="1">
+      <w:start w:val="1"/>
+      <w:numFmt w:val="lowerRoman"/>
+      <w:lvlText w:val="%6."/>
+      <w:lvlJc w:val="right"/>
+      <w:pPr>
+        <w:ind w:left="4320" w:hanging="180"/>
+      </w:pPr>
+    </w:lvl>
+    <w:lvl w:ilvl="6" w:tplc="1809000F" w:tentative="1">
+      <w:start w:val="1"/>
+      <w:numFmt w:val="decimal"/>
+      <w:lvlText w:val="%7."/>
+      <w:lvlJc w:val="left"/>
+      <w:pPr>
+        <w:ind w:left="5040" w:hanging="360"/>
+      </w:pPr>
+    </w:lvl>
+    <w:lvl w:ilvl="7" w:tplc="18090019" w:tentative="1">
+      <w:start w:val="1"/>
+      <w:numFmt w:val="lowerLetter"/>
+      <w:lvlText w:val="%8."/>
+      <w:lvlJc w:val="left"/>
+      <w:pPr>
+        <w:ind w:left="5760" w:hanging="360"/>
+      </w:pPr>
+    </w:lvl>
+    <w:lvl w:ilvl="8" w:tplc="1809001B" w:tentative="1">
+      <w:start w:val="1"/>
+      <w:numFmt w:val="lowerRoman"/>
+      <w:lvlText w:val="%9."/>
+      <w:lvlJc w:val="right"/>
+      <w:pPr>
+        <w:ind w:left="6480" w:hanging="180"/>
+      </w:pPr>
+    </w:lvl>
+  </w:abstractNum>
+  <w:num w:numId="1" w16cid:durableId="1932812693">
+    <w:abstractNumId w:val="0"/>
+  </w:num>
+</w:numbering>
 </file>
 
 <file path=word/styles.xml><?xml version="1.0" encoding="utf-8"?>
@@ -1673,6 +2939,17 @@
     <w:uiPriority w:val="99"/>
     <w:rsid w:val="00225AD3"/>
   </w:style>
+  <w:style w:type="paragraph" w:styleId="ListParagraph">
+    <w:name w:val="List Paragraph"/>
+    <w:basedOn w:val="Normal"/>
+    <w:uiPriority w:val="34"/>
+    <w:qFormat/>
+    <w:rsid w:val="008C32EF"/>
+    <w:pPr>
+      <w:ind w:left="720"/>
+      <w:contextualSpacing/>
+    </w:pPr>
+  </w:style>
 </w:styles>
 </file>
 

</xml_diff>